<commit_message>
new files lab 6
</commit_message>
<xml_diff>
--- a/Laboratorios/Laboratorio6/POOB-L06-2025-01.docx
+++ b/Laboratorios/Laboratorio6/POOB-L06-2025-01.docx
@@ -1295,9 +1295,10 @@
       <w:r>
         <w:rPr>
           <w:b/>
+          <w:noProof/>
         </w:rPr>
         <w:drawing>
-          <wp:anchor distT="0" distB="0" distL="114300" distR="114300" simplePos="0" relativeHeight="251659264" behindDoc="0" locked="0" layoutInCell="1" allowOverlap="1" wp14:anchorId="5314F215" wp14:editId="3B19B31A">
+          <wp:anchor distT="0" distB="0" distL="114300" distR="114300" simplePos="0" relativeHeight="251659264" behindDoc="0" locked="0" layoutInCell="1" allowOverlap="1" wp14:anchorId="5314F215" wp14:editId="1EE49127">
             <wp:simplePos x="0" y="0"/>
             <wp:positionH relativeFrom="column">
               <wp:posOffset>450326</wp:posOffset>
@@ -1556,6 +1557,9 @@
         <w:jc w:val="both"/>
       </w:pPr>
       <w:r>
+        <w:rPr>
+          <w:noProof/>
+        </w:rPr>
         <w:drawing>
           <wp:inline distT="0" distB="0" distL="0" distR="0" wp14:anchorId="39507576" wp14:editId="785AE552">
             <wp:extent cx="1643321" cy="1851212"/>
@@ -1752,8 +1756,11 @@
         <w:jc w:val="both"/>
       </w:pPr>
       <w:r>
+        <w:rPr>
+          <w:noProof/>
+        </w:rPr>
         <w:drawing>
-          <wp:anchor distT="0" distB="0" distL="114300" distR="114300" simplePos="0" relativeHeight="251660288" behindDoc="0" locked="0" layoutInCell="1" allowOverlap="1" wp14:anchorId="3D4ED0B0" wp14:editId="7C3D0F99">
+          <wp:anchor distT="0" distB="0" distL="114300" distR="114300" simplePos="0" relativeHeight="251660288" behindDoc="0" locked="0" layoutInCell="1" allowOverlap="1" wp14:anchorId="3D4ED0B0" wp14:editId="444825F2">
             <wp:simplePos x="0" y="0"/>
             <wp:positionH relativeFrom="column">
               <wp:posOffset>306742</wp:posOffset>
@@ -1809,8 +1816,11 @@
         </w:drawing>
       </w:r>
       <w:r>
+        <w:rPr>
+          <w:noProof/>
+        </w:rPr>
         <w:drawing>
-          <wp:anchor distT="0" distB="0" distL="114300" distR="114300" simplePos="0" relativeHeight="251661312" behindDoc="0" locked="0" layoutInCell="1" allowOverlap="1" wp14:anchorId="5401E87A" wp14:editId="659ABC77">
+          <wp:anchor distT="0" distB="0" distL="114300" distR="114300" simplePos="0" relativeHeight="251661312" behindDoc="0" locked="0" layoutInCell="1" allowOverlap="1" wp14:anchorId="5401E87A" wp14:editId="2947D877">
             <wp:simplePos x="0" y="0"/>
             <wp:positionH relativeFrom="margin">
               <wp:align>center</wp:align>
@@ -1866,8 +1876,11 @@
         </w:drawing>
       </w:r>
       <w:r>
+        <w:rPr>
+          <w:noProof/>
+        </w:rPr>
         <w:drawing>
-          <wp:anchor distT="0" distB="0" distL="114300" distR="114300" simplePos="0" relativeHeight="251662336" behindDoc="0" locked="0" layoutInCell="1" allowOverlap="1" wp14:anchorId="288FF996" wp14:editId="00CD78AA">
+          <wp:anchor distT="0" distB="0" distL="114300" distR="114300" simplePos="0" relativeHeight="251662336" behindDoc="0" locked="0" layoutInCell="1" allowOverlap="1" wp14:anchorId="288FF996" wp14:editId="36FD2A2D">
             <wp:simplePos x="0" y="0"/>
             <wp:positionH relativeFrom="column">
               <wp:posOffset>4416425</wp:posOffset>
@@ -2067,6 +2080,19 @@
     </w:p>
     <w:p>
       <w:pPr>
+        <w:pStyle w:val="Prrafodelista"/>
+        <w:numPr>
+          <w:ilvl w:val="0"/>
+          <w:numId w:val="13"/>
+        </w:numPr>
+        <w:spacing w:after="48" w:line="318" w:lineRule="auto"/>
+      </w:pPr>
+      <w:r>
+        <w:t>En el editor de elección del lector.</w:t>
+      </w:r>
+    </w:p>
+    <w:p>
+      <w:pPr>
         <w:numPr>
           <w:ilvl w:val="0"/>
           <w:numId w:val="4"/>
@@ -2099,10 +2125,31 @@
     </w:p>
     <w:p>
       <w:pPr>
+        <w:pStyle w:val="Prrafodelista"/>
+        <w:numPr>
+          <w:ilvl w:val="0"/>
+          <w:numId w:val="13"/>
+        </w:numPr>
+        <w:spacing w:after="48" w:line="318" w:lineRule="auto"/>
+      </w:pPr>
+      <w:r>
+        <w:t>En el editor de elección del lector.</w:t>
+      </w:r>
+    </w:p>
+    <w:p>
+      <w:pPr>
+        <w:pStyle w:val="Prrafodelista"/>
+        <w:spacing w:after="200" w:line="318" w:lineRule="auto"/>
+        <w:ind w:left="1425" w:firstLine="0"/>
+      </w:pPr>
+    </w:p>
+    <w:p>
+      <w:pPr>
         <w:pStyle w:val="Ttulo1"/>
         <w:ind w:left="-5"/>
       </w:pPr>
       <w:r>
+        <w:lastRenderedPageBreak/>
         <w:t xml:space="preserve">Implementando salvar y abrir </w:t>
       </w:r>
       <w:r>
@@ -2174,7 +2221,6 @@
         <w:ind w:hanging="360"/>
       </w:pPr>
       <w:r>
-        <w:lastRenderedPageBreak/>
         <w:t xml:space="preserve">Copien las versiones actuales de </w:t>
       </w:r>
       <w:r>
@@ -2215,6 +2261,19 @@
           <w:color w:val="0000FF"/>
         </w:rPr>
         <w:t>save00</w:t>
+      </w:r>
+    </w:p>
+    <w:p>
+      <w:pPr>
+        <w:pStyle w:val="Prrafodelista"/>
+        <w:numPr>
+          <w:ilvl w:val="0"/>
+          <w:numId w:val="13"/>
+        </w:numPr>
+        <w:spacing w:after="48" w:line="318" w:lineRule="auto"/>
+      </w:pPr>
+      <w:r>
+        <w:t>En el editor de elección del lector.</w:t>
       </w:r>
     </w:p>
     <w:p>
@@ -2254,6 +2313,19 @@
     </w:p>
     <w:p>
       <w:pPr>
+        <w:pStyle w:val="Prrafodelista"/>
+        <w:numPr>
+          <w:ilvl w:val="0"/>
+          <w:numId w:val="13"/>
+        </w:numPr>
+        <w:spacing w:after="48" w:line="318" w:lineRule="auto"/>
+      </w:pPr>
+      <w:r>
+        <w:t>En el editor de elección del lector.</w:t>
+      </w:r>
+    </w:p>
+    <w:p>
+      <w:pPr>
         <w:numPr>
           <w:ilvl w:val="0"/>
           <w:numId w:val="5"/>
@@ -2277,6 +2349,62 @@
     </w:p>
     <w:p>
       <w:pPr>
+        <w:spacing w:after="85" w:line="314" w:lineRule="auto"/>
+        <w:ind w:left="705" w:firstLine="0"/>
+      </w:pPr>
+      <w:r>
+        <w:drawing>
+          <wp:inline distT="0" distB="0" distL="0" distR="0" wp14:anchorId="74C6A5AA" wp14:editId="03CE5AA1">
+            <wp:extent cx="5715798" cy="362001"/>
+            <wp:effectExtent l="0" t="0" r="0" b="0"/>
+            <wp:docPr id="2134846309" name="Imagen 1"/>
+            <wp:cNvGraphicFramePr>
+              <a:graphicFrameLocks xmlns:a="http://schemas.openxmlformats.org/drawingml/2006/main" noChangeAspect="1"/>
+            </wp:cNvGraphicFramePr>
+            <a:graphic xmlns:a="http://schemas.openxmlformats.org/drawingml/2006/main">
+              <a:graphicData uri="http://schemas.openxmlformats.org/drawingml/2006/picture">
+                <pic:pic xmlns:pic="http://schemas.openxmlformats.org/drawingml/2006/picture">
+                  <pic:nvPicPr>
+                    <pic:cNvPr id="2134846309" name=""/>
+                    <pic:cNvPicPr/>
+                  </pic:nvPicPr>
+                  <pic:blipFill>
+                    <a:blip r:embed="rId20"/>
+                    <a:stretch>
+                      <a:fillRect/>
+                    </a:stretch>
+                  </pic:blipFill>
+                  <pic:spPr>
+                    <a:xfrm>
+                      <a:off x="0" y="0"/>
+                      <a:ext cx="5715798" cy="362001"/>
+                    </a:xfrm>
+                    <a:prstGeom prst="rect">
+                      <a:avLst/>
+                    </a:prstGeom>
+                  </pic:spPr>
+                </pic:pic>
+              </a:graphicData>
+            </a:graphic>
+          </wp:inline>
+        </w:drawing>
+      </w:r>
+    </w:p>
+    <w:p>
+      <w:pPr>
+        <w:pStyle w:val="Prrafodelista"/>
+        <w:numPr>
+          <w:ilvl w:val="0"/>
+          <w:numId w:val="13"/>
+        </w:numPr>
+        <w:spacing w:after="85" w:line="314" w:lineRule="auto"/>
+      </w:pPr>
+      <w:r>
+        <w:t>Ocupa un total de 2kb.</w:t>
+      </w:r>
+    </w:p>
+    <w:p>
+      <w:pPr>
         <w:numPr>
           <w:ilvl w:val="0"/>
           <w:numId w:val="5"/>
@@ -2910,7 +3038,6 @@
         <w:ind w:hanging="360"/>
       </w:pPr>
       <w:r>
-        <w:lastRenderedPageBreak/>
         <w:t xml:space="preserve">Perfeccionen el manejo de excepciones  de los métodos </w:t>
       </w:r>
       <w:r>
@@ -3077,6 +3204,7 @@
         <w:ind w:hanging="360"/>
       </w:pPr>
       <w:r>
+        <w:lastRenderedPageBreak/>
         <w:t xml:space="preserve">Realicen una prueba de aceptación para validar uno de los nuevos mensajes diseñados, ejecútenla y capturen la pantalla final. </w:t>
       </w:r>
       <w:r>
@@ -3736,6 +3864,119 @@
     </w:lvl>
   </w:abstractNum>
   <w:abstractNum w:abstractNumId="1" w15:restartNumberingAfterBreak="0">
+    <w:nsid w:val="097E55F7"/>
+    <w:multiLevelType w:val="hybridMultilevel"/>
+    <w:tmpl w:val="B3F42646"/>
+    <w:lvl w:ilvl="0" w:tplc="240A0001">
+      <w:start w:val="1"/>
+      <w:numFmt w:val="bullet"/>
+      <w:lvlText w:val=""/>
+      <w:lvlJc w:val="left"/>
+      <w:pPr>
+        <w:ind w:left="1425" w:hanging="360"/>
+      </w:pPr>
+      <w:rPr>
+        <w:rFonts w:ascii="Symbol" w:hAnsi="Symbol" w:hint="default"/>
+      </w:rPr>
+    </w:lvl>
+    <w:lvl w:ilvl="1" w:tplc="240A0003" w:tentative="1">
+      <w:start w:val="1"/>
+      <w:numFmt w:val="bullet"/>
+      <w:lvlText w:val="o"/>
+      <w:lvlJc w:val="left"/>
+      <w:pPr>
+        <w:ind w:left="2145" w:hanging="360"/>
+      </w:pPr>
+      <w:rPr>
+        <w:rFonts w:ascii="Courier New" w:hAnsi="Courier New" w:cs="Courier New" w:hint="default"/>
+      </w:rPr>
+    </w:lvl>
+    <w:lvl w:ilvl="2" w:tplc="240A0005" w:tentative="1">
+      <w:start w:val="1"/>
+      <w:numFmt w:val="bullet"/>
+      <w:lvlText w:val=""/>
+      <w:lvlJc w:val="left"/>
+      <w:pPr>
+        <w:ind w:left="2865" w:hanging="360"/>
+      </w:pPr>
+      <w:rPr>
+        <w:rFonts w:ascii="Wingdings" w:hAnsi="Wingdings" w:hint="default"/>
+      </w:rPr>
+    </w:lvl>
+    <w:lvl w:ilvl="3" w:tplc="240A0001" w:tentative="1">
+      <w:start w:val="1"/>
+      <w:numFmt w:val="bullet"/>
+      <w:lvlText w:val=""/>
+      <w:lvlJc w:val="left"/>
+      <w:pPr>
+        <w:ind w:left="3585" w:hanging="360"/>
+      </w:pPr>
+      <w:rPr>
+        <w:rFonts w:ascii="Symbol" w:hAnsi="Symbol" w:hint="default"/>
+      </w:rPr>
+    </w:lvl>
+    <w:lvl w:ilvl="4" w:tplc="240A0003" w:tentative="1">
+      <w:start w:val="1"/>
+      <w:numFmt w:val="bullet"/>
+      <w:lvlText w:val="o"/>
+      <w:lvlJc w:val="left"/>
+      <w:pPr>
+        <w:ind w:left="4305" w:hanging="360"/>
+      </w:pPr>
+      <w:rPr>
+        <w:rFonts w:ascii="Courier New" w:hAnsi="Courier New" w:cs="Courier New" w:hint="default"/>
+      </w:rPr>
+    </w:lvl>
+    <w:lvl w:ilvl="5" w:tplc="240A0005" w:tentative="1">
+      <w:start w:val="1"/>
+      <w:numFmt w:val="bullet"/>
+      <w:lvlText w:val=""/>
+      <w:lvlJc w:val="left"/>
+      <w:pPr>
+        <w:ind w:left="5025" w:hanging="360"/>
+      </w:pPr>
+      <w:rPr>
+        <w:rFonts w:ascii="Wingdings" w:hAnsi="Wingdings" w:hint="default"/>
+      </w:rPr>
+    </w:lvl>
+    <w:lvl w:ilvl="6" w:tplc="240A0001" w:tentative="1">
+      <w:start w:val="1"/>
+      <w:numFmt w:val="bullet"/>
+      <w:lvlText w:val=""/>
+      <w:lvlJc w:val="left"/>
+      <w:pPr>
+        <w:ind w:left="5745" w:hanging="360"/>
+      </w:pPr>
+      <w:rPr>
+        <w:rFonts w:ascii="Symbol" w:hAnsi="Symbol" w:hint="default"/>
+      </w:rPr>
+    </w:lvl>
+    <w:lvl w:ilvl="7" w:tplc="240A0003" w:tentative="1">
+      <w:start w:val="1"/>
+      <w:numFmt w:val="bullet"/>
+      <w:lvlText w:val="o"/>
+      <w:lvlJc w:val="left"/>
+      <w:pPr>
+        <w:ind w:left="6465" w:hanging="360"/>
+      </w:pPr>
+      <w:rPr>
+        <w:rFonts w:ascii="Courier New" w:hAnsi="Courier New" w:cs="Courier New" w:hint="default"/>
+      </w:rPr>
+    </w:lvl>
+    <w:lvl w:ilvl="8" w:tplc="240A0005" w:tentative="1">
+      <w:start w:val="1"/>
+      <w:numFmt w:val="bullet"/>
+      <w:lvlText w:val=""/>
+      <w:lvlJc w:val="left"/>
+      <w:pPr>
+        <w:ind w:left="7185" w:hanging="360"/>
+      </w:pPr>
+      <w:rPr>
+        <w:rFonts w:ascii="Wingdings" w:hAnsi="Wingdings" w:hint="default"/>
+      </w:rPr>
+    </w:lvl>
+  </w:abstractNum>
+  <w:abstractNum w:abstractNumId="2" w15:restartNumberingAfterBreak="0">
     <w:nsid w:val="14A07F74"/>
     <w:multiLevelType w:val="hybridMultilevel"/>
     <w:tmpl w:val="A8F423B2"/>
@@ -3947,7 +4188,7 @@
       </w:rPr>
     </w:lvl>
   </w:abstractNum>
-  <w:abstractNum w:abstractNumId="2" w15:restartNumberingAfterBreak="0">
+  <w:abstractNum w:abstractNumId="3" w15:restartNumberingAfterBreak="0">
     <w:nsid w:val="188D1112"/>
     <w:multiLevelType w:val="hybridMultilevel"/>
     <w:tmpl w:val="2F3A0EDA"/>
@@ -4159,7 +4400,7 @@
       </w:rPr>
     </w:lvl>
   </w:abstractNum>
-  <w:abstractNum w:abstractNumId="3" w15:restartNumberingAfterBreak="0">
+  <w:abstractNum w:abstractNumId="4" w15:restartNumberingAfterBreak="0">
     <w:nsid w:val="2968243A"/>
     <w:multiLevelType w:val="hybridMultilevel"/>
     <w:tmpl w:val="DAAC9630"/>
@@ -4371,7 +4612,7 @@
       </w:rPr>
     </w:lvl>
   </w:abstractNum>
-  <w:abstractNum w:abstractNumId="4" w15:restartNumberingAfterBreak="0">
+  <w:abstractNum w:abstractNumId="5" w15:restartNumberingAfterBreak="0">
     <w:nsid w:val="339A61BD"/>
     <w:multiLevelType w:val="hybridMultilevel"/>
     <w:tmpl w:val="D78CC7DA"/>
@@ -4592,7 +4833,7 @@
       </w:rPr>
     </w:lvl>
   </w:abstractNum>
-  <w:abstractNum w:abstractNumId="5" w15:restartNumberingAfterBreak="0">
+  <w:abstractNum w:abstractNumId="6" w15:restartNumberingAfterBreak="0">
     <w:nsid w:val="3782257B"/>
     <w:multiLevelType w:val="hybridMultilevel"/>
     <w:tmpl w:val="49441C22"/>
@@ -4804,7 +5045,7 @@
       </w:rPr>
     </w:lvl>
   </w:abstractNum>
-  <w:abstractNum w:abstractNumId="6" w15:restartNumberingAfterBreak="0">
+  <w:abstractNum w:abstractNumId="7" w15:restartNumberingAfterBreak="0">
     <w:nsid w:val="3E5A5236"/>
     <w:multiLevelType w:val="hybridMultilevel"/>
     <w:tmpl w:val="575E1974"/>
@@ -5016,7 +5257,7 @@
       </w:rPr>
     </w:lvl>
   </w:abstractNum>
-  <w:abstractNum w:abstractNumId="7" w15:restartNumberingAfterBreak="0">
+  <w:abstractNum w:abstractNumId="8" w15:restartNumberingAfterBreak="0">
     <w:nsid w:val="482C7AD8"/>
     <w:multiLevelType w:val="hybridMultilevel"/>
     <w:tmpl w:val="FF249D64"/>
@@ -5228,7 +5469,7 @@
       </w:rPr>
     </w:lvl>
   </w:abstractNum>
-  <w:abstractNum w:abstractNumId="8" w15:restartNumberingAfterBreak="0">
+  <w:abstractNum w:abstractNumId="9" w15:restartNumberingAfterBreak="0">
     <w:nsid w:val="5FC60629"/>
     <w:multiLevelType w:val="hybridMultilevel"/>
     <w:tmpl w:val="F5403692"/>
@@ -5440,7 +5681,7 @@
       </w:rPr>
     </w:lvl>
   </w:abstractNum>
-  <w:abstractNum w:abstractNumId="9" w15:restartNumberingAfterBreak="0">
+  <w:abstractNum w:abstractNumId="10" w15:restartNumberingAfterBreak="0">
     <w:nsid w:val="6DAB059E"/>
     <w:multiLevelType w:val="hybridMultilevel"/>
     <w:tmpl w:val="4524CD10"/>
@@ -5652,7 +5893,7 @@
       </w:rPr>
     </w:lvl>
   </w:abstractNum>
-  <w:abstractNum w:abstractNumId="10" w15:restartNumberingAfterBreak="0">
+  <w:abstractNum w:abstractNumId="11" w15:restartNumberingAfterBreak="0">
     <w:nsid w:val="778B6546"/>
     <w:multiLevelType w:val="hybridMultilevel"/>
     <w:tmpl w:val="196EF514"/>
@@ -5864,7 +6105,7 @@
       </w:rPr>
     </w:lvl>
   </w:abstractNum>
-  <w:abstractNum w:abstractNumId="11" w15:restartNumberingAfterBreak="0">
+  <w:abstractNum w:abstractNumId="12" w15:restartNumberingAfterBreak="0">
     <w:nsid w:val="7BE41A39"/>
     <w:multiLevelType w:val="hybridMultilevel"/>
     <w:tmpl w:val="868AC358"/>
@@ -6077,40 +6318,43 @@
     </w:lvl>
   </w:abstractNum>
   <w:num w:numId="1" w16cid:durableId="961767735">
-    <w:abstractNumId w:val="4"/>
+    <w:abstractNumId w:val="5"/>
   </w:num>
   <w:num w:numId="2" w16cid:durableId="1501506891">
-    <w:abstractNumId w:val="1"/>
+    <w:abstractNumId w:val="2"/>
   </w:num>
   <w:num w:numId="3" w16cid:durableId="526871543">
-    <w:abstractNumId w:val="9"/>
+    <w:abstractNumId w:val="10"/>
   </w:num>
   <w:num w:numId="4" w16cid:durableId="399988990">
-    <w:abstractNumId w:val="7"/>
+    <w:abstractNumId w:val="8"/>
   </w:num>
   <w:num w:numId="5" w16cid:durableId="638267001">
-    <w:abstractNumId w:val="5"/>
+    <w:abstractNumId w:val="6"/>
   </w:num>
   <w:num w:numId="6" w16cid:durableId="1928613602">
-    <w:abstractNumId w:val="8"/>
+    <w:abstractNumId w:val="9"/>
   </w:num>
   <w:num w:numId="7" w16cid:durableId="1502042326">
     <w:abstractNumId w:val="0"/>
   </w:num>
   <w:num w:numId="8" w16cid:durableId="2028094463">
+    <w:abstractNumId w:val="12"/>
+  </w:num>
+  <w:num w:numId="9" w16cid:durableId="2131898055">
+    <w:abstractNumId w:val="3"/>
+  </w:num>
+  <w:num w:numId="10" w16cid:durableId="1416589563">
     <w:abstractNumId w:val="11"/>
   </w:num>
-  <w:num w:numId="9" w16cid:durableId="2131898055">
-    <w:abstractNumId w:val="2"/>
-  </w:num>
-  <w:num w:numId="10" w16cid:durableId="1416589563">
-    <w:abstractNumId w:val="10"/>
-  </w:num>
   <w:num w:numId="11" w16cid:durableId="1909685592">
-    <w:abstractNumId w:val="3"/>
+    <w:abstractNumId w:val="4"/>
   </w:num>
   <w:num w:numId="12" w16cid:durableId="537549960">
-    <w:abstractNumId w:val="6"/>
+    <w:abstractNumId w:val="7"/>
+  </w:num>
+  <w:num w:numId="13" w16cid:durableId="1809544740">
+    <w:abstractNumId w:val="1"/>
   </w:num>
 </w:numbering>
 </file>
@@ -6613,6 +6857,17 @@
       <w:sz w:val="20"/>
     </w:rPr>
   </w:style>
+  <w:style w:type="paragraph" w:styleId="Prrafodelista">
+    <w:name w:val="List Paragraph"/>
+    <w:basedOn w:val="Normal"/>
+    <w:uiPriority w:val="34"/>
+    <w:qFormat/>
+    <w:rsid w:val="00A21ABD"/>
+    <w:pPr>
+      <w:ind w:left="720"/>
+      <w:contextualSpacing/>
+    </w:pPr>
+  </w:style>
 </w:styles>
 </file>
 

</xml_diff>